<commit_message>
poc using apache poi as word framework
</commit_message>
<xml_diff>
--- a/server/src/main/resources/project_template2.docx
+++ b/server/src/main/resources/project_template2.docx
@@ -311,7 +311,7 @@
               </w:tabs>
             </w:pPr>
             <w:r>
-              <w:t>{responsibles}</w:t>
+              <w:t>{responsible}</w:t>
             </w:r>
           </w:p>
         </w:tc>
@@ -781,7 +781,11 @@
             </w:tcBorders>
             <w:shd w:val="clear" w:color="auto" w:fill="auto"/>
           </w:tcPr>
-          <w:p/>
+          <w:p>
+            <w:r>
+              <w:t>{participants}</w:t>
+            </w:r>
+          </w:p>
         </w:tc>
       </w:tr>
       <w:tr>

</xml_diff>